<commit_message>
Documentacion acabada Practica Git
</commit_message>
<xml_diff>
--- a/IntroduccionGit.docx
+++ b/IntroduccionGit.docx
@@ -3,35 +3,429 @@
 <w:document xmlns:wpc="http://schemas.microsoft.com/office/word/2010/wordprocessingCanvas" xmlns:cx="http://schemas.microsoft.com/office/drawing/2014/chartex" xmlns:cx1="http://schemas.microsoft.com/office/drawing/2015/9/8/chartex" xmlns:cx2="http://schemas.microsoft.com/office/drawing/2015/10/21/chartex" xmlns:cx3="http://schemas.microsoft.com/office/drawing/2016/5/9/chartex" xmlns:cx4="http://schemas.microsoft.com/office/drawing/2016/5/10/chartex" xmlns:cx5="http://schemas.microsoft.com/office/drawing/2016/5/11/chartex" xmlns:cx6="http://schemas.microsoft.com/office/drawing/2016/5/12/chartex" xmlns:cx7="http://schemas.microsoft.com/office/drawing/2016/5/13/chartex" xmlns:cx8="http://schemas.microsoft.com/office/drawing/2016/5/14/chartex" xmlns:mc="http://schemas.openxmlformats.org/markup-compatibility/2006" xmlns:aink="http://schemas.microsoft.com/office/drawing/2016/ink" xmlns:am3d="http://schemas.microsoft.com/office/drawing/2017/model3d" xmlns:o="urn:schemas-microsoft-com:office:office" xmlns:r="http://schemas.openxmlformats.org/officeDocument/2006/relationships" xmlns:m="http://schemas.openxmlformats.org/officeDocument/2006/math" xmlns:v="urn:schemas-microsoft-com:vml" xmlns:wp14="http://schemas.microsoft.com/office/word/2010/wordprocessingDrawing" xmlns:wp="http://schemas.openxmlformats.org/drawingml/2006/wordprocessingDrawing" xmlns:w10="urn:schemas-microsoft-com:office:word" xmlns:w="http://schemas.openxmlformats.org/wordprocessingml/2006/main" xmlns:w14="http://schemas.microsoft.com/office/word/2010/wordml" xmlns:w15="http://schemas.microsoft.com/office/word/2012/wordml" xmlns:w16cex="http://schemas.microsoft.com/office/word/2018/wordml/cex" xmlns:w16cid="http://schemas.microsoft.com/office/word/2016/wordml/cid" xmlns:w16="http://schemas.microsoft.com/office/word/2018/wordml" xmlns:w16se="http://schemas.microsoft.com/office/word/2015/wordml/symex" xmlns:wpg="http://schemas.microsoft.com/office/word/2010/wordprocessingGroup" xmlns:wpi="http://schemas.microsoft.com/office/word/2010/wordprocessingInk" xmlns:wne="http://schemas.microsoft.com/office/word/2006/wordml" xmlns:wps="http://schemas.microsoft.com/office/word/2010/wordprocessingShape" mc:Ignorable="w14 w15 w16se w16cid w16 w16cex wp14">
   <w:body>
     <w:p>
-      <w:r>
-        <w:t xml:space="preserve">Practica de control de versiones </w:t>
-      </w:r>
-    </w:p>
-    <w:p>
       <w:pPr>
-        <w:pStyle w:val="Prrafodelista"/>
-        <w:numPr>
-          <w:ilvl w:val="0"/>
-          <w:numId w:val="1"/>
-        </w:numPr>
+        <w:jc w:val="center"/>
+        <w:rPr>
+          <w:sz w:val="96"/>
+          <w:szCs w:val="96"/>
+        </w:rPr>
       </w:pPr>
       <w:r>
-        <w:t xml:space="preserve">Generar la clave </w:t>
-      </w:r>
-      <w:r>
-        <w:t>pública</w:t>
-      </w:r>
-      <w:r>
-        <w:t>.</w:t>
-      </w:r>
-    </w:p>
-    <w:p>
+        <w:rPr>
+          <w:sz w:val="96"/>
+          <w:szCs w:val="96"/>
+        </w:rPr>
+        <w:t>Practica de control de versiones</w:t>
+      </w:r>
+    </w:p>
+    <w:p>
+      <w:pPr>
+        <w:jc w:val="center"/>
+        <w:rPr>
+          <w:sz w:val="96"/>
+          <w:szCs w:val="96"/>
+        </w:rPr>
+      </w:pPr>
+    </w:p>
+    <w:p>
+      <w:pPr>
+        <w:jc w:val="center"/>
+        <w:rPr>
+          <w:sz w:val="96"/>
+          <w:szCs w:val="96"/>
+        </w:rPr>
+      </w:pPr>
       <w:r>
         <w:rPr>
           <w:noProof/>
         </w:rPr>
         <w:drawing>
-          <wp:inline distT="0" distB="0" distL="0" distR="0" wp14:anchorId="4DEAF517" wp14:editId="54E27DFC">
+          <wp:inline distT="0" distB="0" distL="0" distR="0" wp14:anchorId="1F914BFB" wp14:editId="75DCDC65">
+            <wp:extent cx="4833337" cy="2908300"/>
+            <wp:effectExtent l="0" t="0" r="5715" b="6350"/>
+            <wp:docPr id="28" name="Imagen 28" descr="Git for Absolute Beginners"/>
+            <wp:cNvGraphicFramePr>
+              <a:graphicFrameLocks xmlns:a="http://schemas.openxmlformats.org/drawingml/2006/main" noChangeAspect="1"/>
+            </wp:cNvGraphicFramePr>
+            <a:graphic xmlns:a="http://schemas.openxmlformats.org/drawingml/2006/main">
+              <a:graphicData uri="http://schemas.openxmlformats.org/drawingml/2006/picture">
+                <pic:pic xmlns:pic="http://schemas.openxmlformats.org/drawingml/2006/picture">
+                  <pic:nvPicPr>
+                    <pic:cNvPr id="0" name="Picture 40" descr="Git for Absolute Beginners"/>
+                    <pic:cNvPicPr>
+                      <a:picLocks noChangeAspect="1" noChangeArrowheads="1"/>
+                    </pic:cNvPicPr>
+                  </pic:nvPicPr>
+                  <pic:blipFill>
+                    <a:blip r:embed="rId5">
+                      <a:extLst>
+                        <a:ext uri="{28A0092B-C50C-407E-A947-70E740481C1C}">
+                          <a14:useLocalDpi xmlns:a14="http://schemas.microsoft.com/office/drawing/2010/main" val="0"/>
+                        </a:ext>
+                      </a:extLst>
+                    </a:blip>
+                    <a:srcRect/>
+                    <a:stretch>
+                      <a:fillRect/>
+                    </a:stretch>
+                  </pic:blipFill>
+                  <pic:spPr bwMode="auto">
+                    <a:xfrm>
+                      <a:off x="0" y="0"/>
+                      <a:ext cx="4835749" cy="2909751"/>
+                    </a:xfrm>
+                    <a:prstGeom prst="rect">
+                      <a:avLst/>
+                    </a:prstGeom>
+                    <a:noFill/>
+                    <a:ln>
+                      <a:noFill/>
+                    </a:ln>
+                  </pic:spPr>
+                </pic:pic>
+              </a:graphicData>
+            </a:graphic>
+          </wp:inline>
+        </w:drawing>
+      </w:r>
+    </w:p>
+    <w:p>
+      <w:proofErr w:type="gramStart"/>
+      <w:r>
+        <w:rPr>
+          <w:sz w:val="24"/>
+          <w:szCs w:val="24"/>
+        </w:rPr>
+        <w:t>Link</w:t>
+      </w:r>
+      <w:proofErr w:type="gramEnd"/>
+      <w:r>
+        <w:rPr>
+          <w:sz w:val="24"/>
+          <w:szCs w:val="24"/>
+        </w:rPr>
+        <w:t xml:space="preserve"> al repositorio: </w:t>
+      </w:r>
+      <w:hyperlink r:id="rId6" w:tgtFrame="_blank" w:tooltip="https://github.com/kevinmarquez1367/Pract1.git" w:history="1">
+        <w:r>
+          <w:rPr>
+            <w:rStyle w:val="Hipervnculo"/>
+            <w:rFonts w:ascii="Helvetica" w:hAnsi="Helvetica" w:cs="Helvetica"/>
+            <w:u w:val="none"/>
+            <w:bdr w:val="none" w:sz="0" w:space="0" w:color="auto" w:frame="1"/>
+          </w:rPr>
+          <w:t>https://github.com/kevinmarquez1367/Pract1.git</w:t>
+        </w:r>
+      </w:hyperlink>
+    </w:p>
+    <w:p/>
+    <w:p/>
+    <w:p/>
+    <w:p>
+      <w:pPr>
+        <w:jc w:val="right"/>
+      </w:pPr>
+      <w:r>
+        <w:t>Jeiny Charlotte Maldonado Niño</w:t>
+      </w:r>
+    </w:p>
+    <w:p>
+      <w:pPr>
+        <w:jc w:val="right"/>
+      </w:pPr>
+      <w:r>
+        <w:t>Kevin Bryan Márquez</w:t>
+      </w:r>
+    </w:p>
+    <w:p/>
+    <w:p>
+      <w:pPr>
+        <w:rPr>
+          <w:sz w:val="20"/>
+          <w:szCs w:val="20"/>
+          <w:u w:val="single"/>
+        </w:rPr>
+      </w:pPr>
+    </w:p>
+    <w:p/>
+    <w:p/>
+    <w:p/>
+    <w:p>
+      <w:pPr>
+        <w:rPr>
+          <w:sz w:val="36"/>
+          <w:szCs w:val="36"/>
+        </w:rPr>
+      </w:pPr>
+      <w:r>
+        <w:lastRenderedPageBreak/>
+        <w:t>1.Crearmos un repositorio publico</w:t>
+      </w:r>
+    </w:p>
+    <w:p>
+      <w:r>
+        <w:rPr>
+          <w:noProof/>
+        </w:rPr>
+        <w:drawing>
+          <wp:inline distT="0" distB="0" distL="0" distR="0" wp14:anchorId="37117C15" wp14:editId="0828ACF2">
+            <wp:extent cx="3712028" cy="3869606"/>
+            <wp:effectExtent l="0" t="0" r="3175" b="0"/>
+            <wp:docPr id="1" name="Imagen 1"/>
+            <wp:cNvGraphicFramePr>
+              <a:graphicFrameLocks xmlns:a="http://schemas.openxmlformats.org/drawingml/2006/main" noChangeAspect="1"/>
+            </wp:cNvGraphicFramePr>
+            <a:graphic xmlns:a="http://schemas.openxmlformats.org/drawingml/2006/main">
+              <a:graphicData uri="http://schemas.openxmlformats.org/drawingml/2006/picture">
+                <pic:pic xmlns:pic="http://schemas.openxmlformats.org/drawingml/2006/picture">
+                  <pic:nvPicPr>
+                    <pic:cNvPr id="0" name="Picture 1"/>
+                    <pic:cNvPicPr>
+                      <a:picLocks noChangeAspect="1" noChangeArrowheads="1"/>
+                    </pic:cNvPicPr>
+                  </pic:nvPicPr>
+                  <pic:blipFill>
+                    <a:blip r:embed="rId7">
+                      <a:extLst>
+                        <a:ext uri="{28A0092B-C50C-407E-A947-70E740481C1C}">
+                          <a14:useLocalDpi xmlns:a14="http://schemas.microsoft.com/office/drawing/2010/main" val="0"/>
+                        </a:ext>
+                      </a:extLst>
+                    </a:blip>
+                    <a:srcRect/>
+                    <a:stretch>
+                      <a:fillRect/>
+                    </a:stretch>
+                  </pic:blipFill>
+                  <pic:spPr bwMode="auto">
+                    <a:xfrm>
+                      <a:off x="0" y="0"/>
+                      <a:ext cx="3749793" cy="3908975"/>
+                    </a:xfrm>
+                    <a:prstGeom prst="rect">
+                      <a:avLst/>
+                    </a:prstGeom>
+                    <a:noFill/>
+                    <a:ln>
+                      <a:noFill/>
+                    </a:ln>
+                  </pic:spPr>
+                </pic:pic>
+              </a:graphicData>
+            </a:graphic>
+          </wp:inline>
+        </w:drawing>
+      </w:r>
+    </w:p>
+    <w:p>
+      <w:r>
+        <w:t xml:space="preserve">2. </w:t>
+      </w:r>
+      <w:r>
+        <w:t>Configurarlo para poder invitar a un colaborador/a</w:t>
+      </w:r>
+    </w:p>
+    <w:p>
+      <w:r>
+        <w:rPr>
+          <w:noProof/>
+        </w:rPr>
+        <w:drawing>
+          <wp:inline distT="0" distB="0" distL="0" distR="0" wp14:anchorId="0D07C8D2" wp14:editId="0B007DE3">
+            <wp:extent cx="4539343" cy="1849579"/>
+            <wp:effectExtent l="0" t="0" r="0" b="0"/>
+            <wp:docPr id="3" name="Imagen 3"/>
+            <wp:cNvGraphicFramePr>
+              <a:graphicFrameLocks xmlns:a="http://schemas.openxmlformats.org/drawingml/2006/main" noChangeAspect="1"/>
+            </wp:cNvGraphicFramePr>
+            <a:graphic xmlns:a="http://schemas.openxmlformats.org/drawingml/2006/main">
+              <a:graphicData uri="http://schemas.openxmlformats.org/drawingml/2006/picture">
+                <pic:pic xmlns:pic="http://schemas.openxmlformats.org/drawingml/2006/picture">
+                  <pic:nvPicPr>
+                    <pic:cNvPr id="0" name="Picture 8"/>
+                    <pic:cNvPicPr>
+                      <a:picLocks noChangeAspect="1" noChangeArrowheads="1"/>
+                    </pic:cNvPicPr>
+                  </pic:nvPicPr>
+                  <pic:blipFill>
+                    <a:blip r:embed="rId8" cstate="print">
+                      <a:extLst>
+                        <a:ext uri="{28A0092B-C50C-407E-A947-70E740481C1C}">
+                          <a14:useLocalDpi xmlns:a14="http://schemas.microsoft.com/office/drawing/2010/main" val="0"/>
+                        </a:ext>
+                      </a:extLst>
+                    </a:blip>
+                    <a:srcRect/>
+                    <a:stretch>
+                      <a:fillRect/>
+                    </a:stretch>
+                  </pic:blipFill>
+                  <pic:spPr bwMode="auto">
+                    <a:xfrm>
+                      <a:off x="0" y="0"/>
+                      <a:ext cx="4555638" cy="1856219"/>
+                    </a:xfrm>
+                    <a:prstGeom prst="rect">
+                      <a:avLst/>
+                    </a:prstGeom>
+                    <a:noFill/>
+                    <a:ln>
+                      <a:noFill/>
+                    </a:ln>
+                  </pic:spPr>
+                </pic:pic>
+              </a:graphicData>
+            </a:graphic>
+          </wp:inline>
+        </w:drawing>
+      </w:r>
+    </w:p>
+    <w:p>
+      <w:r>
+        <w:t>3.</w:t>
+      </w:r>
+      <w:r>
+        <w:t xml:space="preserve"> Añadir documento de prueba</w:t>
+      </w:r>
+    </w:p>
+    <w:p>
+      <w:r>
+        <w:rPr>
+          <w:noProof/>
+        </w:rPr>
+        <w:drawing>
+          <wp:inline distT="0" distB="0" distL="0" distR="0" wp14:anchorId="7995E69C" wp14:editId="525A7BEF">
+            <wp:extent cx="3848100" cy="1391452"/>
+            <wp:effectExtent l="0" t="0" r="0" b="0"/>
+            <wp:docPr id="4" name="Imagen 4"/>
+            <wp:cNvGraphicFramePr>
+              <a:graphicFrameLocks xmlns:a="http://schemas.openxmlformats.org/drawingml/2006/main" noChangeAspect="1"/>
+            </wp:cNvGraphicFramePr>
+            <a:graphic xmlns:a="http://schemas.openxmlformats.org/drawingml/2006/main">
+              <a:graphicData uri="http://schemas.openxmlformats.org/drawingml/2006/picture">
+                <pic:pic xmlns:pic="http://schemas.openxmlformats.org/drawingml/2006/picture">
+                  <pic:nvPicPr>
+                    <pic:cNvPr id="0" name="Picture 10"/>
+                    <pic:cNvPicPr>
+                      <a:picLocks noChangeAspect="1" noChangeArrowheads="1"/>
+                    </pic:cNvPicPr>
+                  </pic:nvPicPr>
+                  <pic:blipFill>
+                    <a:blip r:embed="rId9" cstate="print">
+                      <a:extLst>
+                        <a:ext uri="{28A0092B-C50C-407E-A947-70E740481C1C}">
+                          <a14:useLocalDpi xmlns:a14="http://schemas.microsoft.com/office/drawing/2010/main" val="0"/>
+                        </a:ext>
+                      </a:extLst>
+                    </a:blip>
+                    <a:srcRect/>
+                    <a:stretch>
+                      <a:fillRect/>
+                    </a:stretch>
+                  </pic:blipFill>
+                  <pic:spPr bwMode="auto">
+                    <a:xfrm>
+                      <a:off x="0" y="0"/>
+                      <a:ext cx="3873961" cy="1400803"/>
+                    </a:xfrm>
+                    <a:prstGeom prst="rect">
+                      <a:avLst/>
+                    </a:prstGeom>
+                    <a:noFill/>
+                    <a:ln>
+                      <a:noFill/>
+                    </a:ln>
+                  </pic:spPr>
+                </pic:pic>
+              </a:graphicData>
+            </a:graphic>
+          </wp:inline>
+        </w:drawing>
+      </w:r>
+    </w:p>
+    <w:p/>
+    <w:p/>
+    <w:p>
+      <w:r>
+        <w:lastRenderedPageBreak/>
+        <w:t>4.</w:t>
+      </w:r>
+      <w:r>
+        <w:t xml:space="preserve"> Generar la clave SSH, añadiéndola al perfil de GitHub</w:t>
+      </w:r>
+    </w:p>
+    <w:p>
+      <w:r>
+        <w:t>Kevin</w:t>
+      </w:r>
+    </w:p>
+    <w:p>
+      <w:r>
+        <w:rPr>
+          <w:noProof/>
+        </w:rPr>
+        <w:drawing>
+          <wp:inline distT="0" distB="0" distL="0" distR="0" wp14:anchorId="5CB6A9E3" wp14:editId="498BB46A">
+            <wp:extent cx="3805546" cy="2465614"/>
+            <wp:effectExtent l="0" t="0" r="5080" b="0"/>
+            <wp:docPr id="5" name="Imagen 5"/>
+            <wp:cNvGraphicFramePr>
+              <a:graphicFrameLocks xmlns:a="http://schemas.openxmlformats.org/drawingml/2006/main" noChangeAspect="1"/>
+            </wp:cNvGraphicFramePr>
+            <a:graphic xmlns:a="http://schemas.openxmlformats.org/drawingml/2006/main">
+              <a:graphicData uri="http://schemas.openxmlformats.org/drawingml/2006/picture">
+                <pic:pic xmlns:pic="http://schemas.openxmlformats.org/drawingml/2006/picture">
+                  <pic:nvPicPr>
+                    <pic:cNvPr id="0" name="Picture 12"/>
+                    <pic:cNvPicPr>
+                      <a:picLocks noChangeAspect="1" noChangeArrowheads="1"/>
+                    </pic:cNvPicPr>
+                  </pic:nvPicPr>
+                  <pic:blipFill>
+                    <a:blip r:embed="rId10">
+                      <a:extLst>
+                        <a:ext uri="{28A0092B-C50C-407E-A947-70E740481C1C}">
+                          <a14:useLocalDpi xmlns:a14="http://schemas.microsoft.com/office/drawing/2010/main" val="0"/>
+                        </a:ext>
+                      </a:extLst>
+                    </a:blip>
+                    <a:srcRect/>
+                    <a:stretch>
+                      <a:fillRect/>
+                    </a:stretch>
+                  </pic:blipFill>
+                  <pic:spPr bwMode="auto">
+                    <a:xfrm>
+                      <a:off x="0" y="0"/>
+                      <a:ext cx="3834883" cy="2484621"/>
+                    </a:xfrm>
+                    <a:prstGeom prst="rect">
+                      <a:avLst/>
+                    </a:prstGeom>
+                    <a:noFill/>
+                    <a:ln>
+                      <a:noFill/>
+                    </a:ln>
+                  </pic:spPr>
+                </pic:pic>
+              </a:graphicData>
+            </a:graphic>
+          </wp:inline>
+        </w:drawing>
+      </w:r>
+    </w:p>
+    <w:p>
+      <w:r>
+        <w:t>Jeiny</w:t>
+      </w:r>
+    </w:p>
+    <w:p>
+      <w:r>
+        <w:rPr>
+          <w:noProof/>
+        </w:rPr>
+        <w:drawing>
+          <wp:inline distT="0" distB="0" distL="0" distR="0" wp14:anchorId="26E7402E" wp14:editId="1095E441">
             <wp:extent cx="3814233" cy="3030665"/>
             <wp:effectExtent l="0" t="0" r="0" b="0"/>
             <wp:docPr id="11" name="Imagen 11" descr="Texto&#10;&#10;Descripción generada automáticamente"/>
@@ -46,7 +440,7 @@
                     <pic:cNvPicPr/>
                   </pic:nvPicPr>
                   <pic:blipFill>
-                    <a:blip r:embed="rId5">
+                    <a:blip r:embed="rId11">
                       <a:extLst>
                         <a:ext uri="{28A0092B-C50C-407E-A947-70E740481C1C}">
                           <a14:useLocalDpi xmlns:a14="http://schemas.microsoft.com/office/drawing/2010/main" val="0"/>
@@ -75,14 +469,150 @@
     </w:p>
     <w:p>
       <w:r>
-        <w:t>2.Copio la clave ssh-rsa.pub</w:t>
-      </w:r>
+        <w:t>5.</w:t>
+      </w:r>
+      <w:r>
+        <w:t xml:space="preserve"> Buscar la clave </w:t>
+      </w:r>
+      <w:proofErr w:type="spellStart"/>
+      <w:r>
+        <w:t>ssh</w:t>
+      </w:r>
+      <w:proofErr w:type="spellEnd"/>
+      <w:r>
+        <w:t xml:space="preserve"> y copiarla</w:t>
+      </w:r>
+    </w:p>
+    <w:p>
+      <w:proofErr w:type="spellStart"/>
+      <w:r>
+        <w:t>kevin</w:t>
+      </w:r>
+      <w:proofErr w:type="spellEnd"/>
+    </w:p>
+    <w:p>
       <w:r>
         <w:rPr>
           <w:noProof/>
         </w:rPr>
         <w:drawing>
-          <wp:inline distT="0" distB="0" distL="0" distR="0" wp14:anchorId="4B5C185E" wp14:editId="6BC65C12">
+          <wp:inline distT="0" distB="0" distL="0" distR="0" wp14:anchorId="65861E4E" wp14:editId="51E2B8AD">
+            <wp:extent cx="2145323" cy="1047579"/>
+            <wp:effectExtent l="0" t="0" r="7620" b="635"/>
+            <wp:docPr id="6" name="Imagen 6"/>
+            <wp:cNvGraphicFramePr>
+              <a:graphicFrameLocks xmlns:a="http://schemas.openxmlformats.org/drawingml/2006/main" noChangeAspect="1"/>
+            </wp:cNvGraphicFramePr>
+            <a:graphic xmlns:a="http://schemas.openxmlformats.org/drawingml/2006/main">
+              <a:graphicData uri="http://schemas.openxmlformats.org/drawingml/2006/picture">
+                <pic:pic xmlns:pic="http://schemas.openxmlformats.org/drawingml/2006/picture">
+                  <pic:nvPicPr>
+                    <pic:cNvPr id="0" name="Picture 14"/>
+                    <pic:cNvPicPr>
+                      <a:picLocks noChangeAspect="1" noChangeArrowheads="1"/>
+                    </pic:cNvPicPr>
+                  </pic:nvPicPr>
+                  <pic:blipFill>
+                    <a:blip r:embed="rId12">
+                      <a:extLst>
+                        <a:ext uri="{28A0092B-C50C-407E-A947-70E740481C1C}">
+                          <a14:useLocalDpi xmlns:a14="http://schemas.microsoft.com/office/drawing/2010/main" val="0"/>
+                        </a:ext>
+                      </a:extLst>
+                    </a:blip>
+                    <a:srcRect/>
+                    <a:stretch>
+                      <a:fillRect/>
+                    </a:stretch>
+                  </pic:blipFill>
+                  <pic:spPr bwMode="auto">
+                    <a:xfrm>
+                      <a:off x="0" y="0"/>
+                      <a:ext cx="2155639" cy="1052616"/>
+                    </a:xfrm>
+                    <a:prstGeom prst="rect">
+                      <a:avLst/>
+                    </a:prstGeom>
+                    <a:noFill/>
+                    <a:ln>
+                      <a:noFill/>
+                    </a:ln>
+                  </pic:spPr>
+                </pic:pic>
+              </a:graphicData>
+            </a:graphic>
+          </wp:inline>
+        </w:drawing>
+      </w:r>
+    </w:p>
+    <w:p>
+      <w:r>
+        <w:rPr>
+          <w:noProof/>
+        </w:rPr>
+        <w:lastRenderedPageBreak/>
+        <w:drawing>
+          <wp:inline distT="0" distB="0" distL="0" distR="0" wp14:anchorId="38841E67" wp14:editId="5AB6D425">
+            <wp:extent cx="5400040" cy="1099820"/>
+            <wp:effectExtent l="0" t="0" r="0" b="5080"/>
+            <wp:docPr id="7" name="Imagen 7"/>
+            <wp:cNvGraphicFramePr>
+              <a:graphicFrameLocks xmlns:a="http://schemas.openxmlformats.org/drawingml/2006/main" noChangeAspect="1"/>
+            </wp:cNvGraphicFramePr>
+            <a:graphic xmlns:a="http://schemas.openxmlformats.org/drawingml/2006/main">
+              <a:graphicData uri="http://schemas.openxmlformats.org/drawingml/2006/picture">
+                <pic:pic xmlns:pic="http://schemas.openxmlformats.org/drawingml/2006/picture">
+                  <pic:nvPicPr>
+                    <pic:cNvPr id="0" name="Picture 16"/>
+                    <pic:cNvPicPr>
+                      <a:picLocks noChangeAspect="1" noChangeArrowheads="1"/>
+                    </pic:cNvPicPr>
+                  </pic:nvPicPr>
+                  <pic:blipFill>
+                    <a:blip r:embed="rId13">
+                      <a:extLst>
+                        <a:ext uri="{28A0092B-C50C-407E-A947-70E740481C1C}">
+                          <a14:useLocalDpi xmlns:a14="http://schemas.microsoft.com/office/drawing/2010/main" val="0"/>
+                        </a:ext>
+                      </a:extLst>
+                    </a:blip>
+                    <a:srcRect/>
+                    <a:stretch>
+                      <a:fillRect/>
+                    </a:stretch>
+                  </pic:blipFill>
+                  <pic:spPr bwMode="auto">
+                    <a:xfrm>
+                      <a:off x="0" y="0"/>
+                      <a:ext cx="5400040" cy="1099820"/>
+                    </a:xfrm>
+                    <a:prstGeom prst="rect">
+                      <a:avLst/>
+                    </a:prstGeom>
+                    <a:noFill/>
+                    <a:ln>
+                      <a:noFill/>
+                    </a:ln>
+                  </pic:spPr>
+                </pic:pic>
+              </a:graphicData>
+            </a:graphic>
+          </wp:inline>
+        </w:drawing>
+      </w:r>
+    </w:p>
+    <w:p>
+      <w:r>
+        <w:t xml:space="preserve">Jeiny </w:t>
+      </w:r>
+    </w:p>
+    <w:p>
+      <w:r>
+        <w:rPr>
+          <w:noProof/>
+        </w:rPr>
+        <w:drawing>
+          <wp:inline distT="0" distB="0" distL="0" distR="0" wp14:anchorId="5A283491" wp14:editId="7599D847">
             <wp:extent cx="5400040" cy="2350770"/>
             <wp:effectExtent l="0" t="0" r="0" b="0"/>
             <wp:docPr id="10" name="Imagen 10" descr="Texto&#10;&#10;Descripción generada automáticamente"/>
@@ -97,7 +627,7 @@
                     <pic:cNvPicPr/>
                   </pic:nvPicPr>
                   <pic:blipFill>
-                    <a:blip r:embed="rId6">
+                    <a:blip r:embed="rId14">
                       <a:extLst>
                         <a:ext uri="{28A0092B-C50C-407E-A947-70E740481C1C}">
                           <a14:useLocalDpi xmlns:a14="http://schemas.microsoft.com/office/drawing/2010/main" val="0"/>
@@ -126,18 +656,308 @@
     </w:p>
     <w:p>
       <w:r>
-        <w:t>3.</w:t>
-      </w:r>
-      <w:r>
-        <w:t xml:space="preserve"> Creo carpeta para guardar el repositorio y colono el proyecto</w:t>
-      </w:r>
+        <w:t>6</w:t>
+      </w:r>
+      <w:r>
+        <w:t>.</w:t>
+      </w:r>
+      <w:r>
+        <w:t xml:space="preserve">Anadir la clave GitHub en SSH and GPG </w:t>
+      </w:r>
+      <w:proofErr w:type="spellStart"/>
+      <w:r>
+        <w:t>keys</w:t>
+      </w:r>
+      <w:proofErr w:type="spellEnd"/>
+    </w:p>
+    <w:p>
       <w:r>
         <w:rPr>
           <w:noProof/>
         </w:rPr>
+        <mc:AlternateContent>
+          <mc:Choice Requires="wps">
+            <w:drawing>
+              <wp:anchor distT="0" distB="0" distL="114300" distR="114300" simplePos="0" relativeHeight="251659264" behindDoc="0" locked="0" layoutInCell="1" allowOverlap="1" wp14:anchorId="676EDEE3" wp14:editId="66C64087">
+                <wp:simplePos x="0" y="0"/>
+                <wp:positionH relativeFrom="column">
+                  <wp:posOffset>3507649</wp:posOffset>
+                </wp:positionH>
+                <wp:positionV relativeFrom="paragraph">
+                  <wp:posOffset>158840</wp:posOffset>
+                </wp:positionV>
+                <wp:extent cx="843643" cy="549729"/>
+                <wp:effectExtent l="0" t="0" r="13970" b="22225"/>
+                <wp:wrapNone/>
+                <wp:docPr id="27" name="Elipse 27"/>
+                <wp:cNvGraphicFramePr/>
+                <a:graphic xmlns:a="http://schemas.openxmlformats.org/drawingml/2006/main">
+                  <a:graphicData uri="http://schemas.microsoft.com/office/word/2010/wordprocessingShape">
+                    <wps:wsp>
+                      <wps:cNvSpPr/>
+                      <wps:spPr>
+                        <a:xfrm>
+                          <a:off x="0" y="0"/>
+                          <a:ext cx="843643" cy="549729"/>
+                        </a:xfrm>
+                        <a:prstGeom prst="ellipse">
+                          <a:avLst/>
+                        </a:prstGeom>
+                        <a:noFill/>
+                        <a:ln>
+                          <a:solidFill>
+                            <a:srgbClr val="FF0000"/>
+                          </a:solidFill>
+                        </a:ln>
+                      </wps:spPr>
+                      <wps:style>
+                        <a:lnRef idx="2">
+                          <a:schemeClr val="accent1">
+                            <a:shade val="50000"/>
+                          </a:schemeClr>
+                        </a:lnRef>
+                        <a:fillRef idx="1">
+                          <a:schemeClr val="accent1"/>
+                        </a:fillRef>
+                        <a:effectRef idx="0">
+                          <a:schemeClr val="accent1"/>
+                        </a:effectRef>
+                        <a:fontRef idx="minor">
+                          <a:schemeClr val="lt1"/>
+                        </a:fontRef>
+                      </wps:style>
+                      <wps:bodyPr rot="0" spcFirstLastPara="0" vertOverflow="overflow" horzOverflow="overflow" vert="horz" wrap="square" lIns="91440" tIns="45720" rIns="91440" bIns="45720" numCol="1" spcCol="0" rtlCol="0" fromWordArt="0" anchor="ctr" anchorCtr="0" forceAA="0" compatLnSpc="1">
+                        <a:prstTxWarp prst="textNoShape">
+                          <a:avLst/>
+                        </a:prstTxWarp>
+                        <a:noAutofit/>
+                      </wps:bodyPr>
+                    </wps:wsp>
+                  </a:graphicData>
+                </a:graphic>
+              </wp:anchor>
+            </w:drawing>
+          </mc:Choice>
+          <mc:Fallback>
+            <w:pict>
+              <v:oval w14:anchorId="1FFC438E" id="Elipse 27" o:spid="_x0000_s1026" style="position:absolute;margin-left:276.2pt;margin-top:12.5pt;width:66.45pt;height:43.3pt;z-index:251659264;visibility:visible;mso-wrap-style:square;mso-wrap-distance-left:9pt;mso-wrap-distance-top:0;mso-wrap-distance-right:9pt;mso-wrap-distance-bottom:0;mso-position-horizontal:absolute;mso-position-horizontal-relative:text;mso-position-vertical:absolute;mso-position-vertical-relative:text;v-text-anchor:middle" o:gfxdata="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" filled="f" strokecolor="red" strokeweight="1pt">
+                <v:stroke joinstyle="miter"/>
+              </v:oval>
+            </w:pict>
+          </mc:Fallback>
+        </mc:AlternateContent>
+      </w:r>
+      <w:r>
+        <w:rPr>
+          <w:noProof/>
+        </w:rPr>
         <w:drawing>
-          <wp:inline distT="0" distB="0" distL="0" distR="0" wp14:anchorId="75A39840" wp14:editId="59E6ABDA">
-            <wp:extent cx="5400040" cy="2061845"/>
+          <wp:inline distT="0" distB="0" distL="0" distR="0" wp14:anchorId="3476BB0B" wp14:editId="0B9F0D9B">
+            <wp:extent cx="4275828" cy="2737757"/>
+            <wp:effectExtent l="0" t="0" r="0" b="5715"/>
+            <wp:docPr id="8" name="Imagen 8"/>
+            <wp:cNvGraphicFramePr>
+              <a:graphicFrameLocks xmlns:a="http://schemas.openxmlformats.org/drawingml/2006/main" noChangeAspect="1"/>
+            </wp:cNvGraphicFramePr>
+            <a:graphic xmlns:a="http://schemas.openxmlformats.org/drawingml/2006/main">
+              <a:graphicData uri="http://schemas.openxmlformats.org/drawingml/2006/picture">
+                <pic:pic xmlns:pic="http://schemas.openxmlformats.org/drawingml/2006/picture">
+                  <pic:nvPicPr>
+                    <pic:cNvPr id="0" name="Picture 18"/>
+                    <pic:cNvPicPr>
+                      <a:picLocks noChangeAspect="1" noChangeArrowheads="1"/>
+                    </pic:cNvPicPr>
+                  </pic:nvPicPr>
+                  <pic:blipFill>
+                    <a:blip r:embed="rId15" cstate="print">
+                      <a:extLst>
+                        <a:ext uri="{28A0092B-C50C-407E-A947-70E740481C1C}">
+                          <a14:useLocalDpi xmlns:a14="http://schemas.microsoft.com/office/drawing/2010/main" val="0"/>
+                        </a:ext>
+                      </a:extLst>
+                    </a:blip>
+                    <a:srcRect/>
+                    <a:stretch>
+                      <a:fillRect/>
+                    </a:stretch>
+                  </pic:blipFill>
+                  <pic:spPr bwMode="auto">
+                    <a:xfrm>
+                      <a:off x="0" y="0"/>
+                      <a:ext cx="4308284" cy="2758538"/>
+                    </a:xfrm>
+                    <a:prstGeom prst="rect">
+                      <a:avLst/>
+                    </a:prstGeom>
+                    <a:noFill/>
+                    <a:ln>
+                      <a:noFill/>
+                    </a:ln>
+                  </pic:spPr>
+                </pic:pic>
+              </a:graphicData>
+            </a:graphic>
+          </wp:inline>
+        </w:drawing>
+      </w:r>
+    </w:p>
+    <w:p/>
+    <w:p/>
+    <w:p/>
+    <w:p/>
+    <w:p/>
+    <w:p/>
+    <w:p>
+      <w:r>
+        <w:lastRenderedPageBreak/>
+        <w:t>7</w:t>
+      </w:r>
+      <w:r>
+        <w:t>.</w:t>
+      </w:r>
+      <w:r>
+        <w:t>Añadir la clave</w:t>
+      </w:r>
+    </w:p>
+    <w:p>
+      <w:r>
+        <w:rPr>
+          <w:noProof/>
+        </w:rPr>
+        <w:drawing>
+          <wp:inline distT="0" distB="0" distL="0" distR="0" wp14:anchorId="489C9410" wp14:editId="6A8750EB">
+            <wp:extent cx="4681895" cy="2677885"/>
+            <wp:effectExtent l="0" t="0" r="4445" b="8255"/>
+            <wp:docPr id="9" name="Imagen 9"/>
+            <wp:cNvGraphicFramePr>
+              <a:graphicFrameLocks xmlns:a="http://schemas.openxmlformats.org/drawingml/2006/main" noChangeAspect="1"/>
+            </wp:cNvGraphicFramePr>
+            <a:graphic xmlns:a="http://schemas.openxmlformats.org/drawingml/2006/main">
+              <a:graphicData uri="http://schemas.openxmlformats.org/drawingml/2006/picture">
+                <pic:pic xmlns:pic="http://schemas.openxmlformats.org/drawingml/2006/picture">
+                  <pic:nvPicPr>
+                    <pic:cNvPr id="0" name="Picture 20"/>
+                    <pic:cNvPicPr>
+                      <a:picLocks noChangeAspect="1" noChangeArrowheads="1"/>
+                    </pic:cNvPicPr>
+                  </pic:nvPicPr>
+                  <pic:blipFill>
+                    <a:blip r:embed="rId16">
+                      <a:extLst>
+                        <a:ext uri="{28A0092B-C50C-407E-A947-70E740481C1C}">
+                          <a14:useLocalDpi xmlns:a14="http://schemas.microsoft.com/office/drawing/2010/main" val="0"/>
+                        </a:ext>
+                      </a:extLst>
+                    </a:blip>
+                    <a:srcRect/>
+                    <a:stretch>
+                      <a:fillRect/>
+                    </a:stretch>
+                  </pic:blipFill>
+                  <pic:spPr bwMode="auto">
+                    <a:xfrm>
+                      <a:off x="0" y="0"/>
+                      <a:ext cx="4690436" cy="2682770"/>
+                    </a:xfrm>
+                    <a:prstGeom prst="rect">
+                      <a:avLst/>
+                    </a:prstGeom>
+                    <a:noFill/>
+                    <a:ln>
+                      <a:noFill/>
+                    </a:ln>
+                  </pic:spPr>
+                </pic:pic>
+              </a:graphicData>
+            </a:graphic>
+          </wp:inline>
+        </w:drawing>
+      </w:r>
+    </w:p>
+    <w:p>
+      <w:r>
+        <w:t>8</w:t>
+      </w:r>
+      <w:r>
+        <w:t>.</w:t>
+      </w:r>
+      <w:r>
+        <w:t>Clonar el repositorio en local</w:t>
+      </w:r>
+    </w:p>
+    <w:p>
+      <w:r>
+        <w:t>Kevin</w:t>
+      </w:r>
+    </w:p>
+    <w:p>
+      <w:r>
+        <w:rPr>
+          <w:noProof/>
+        </w:rPr>
+        <w:drawing>
+          <wp:inline distT="0" distB="0" distL="0" distR="0" wp14:anchorId="6FB278C0" wp14:editId="0561809E">
+            <wp:extent cx="4109840" cy="2220686"/>
+            <wp:effectExtent l="0" t="0" r="5080" b="8255"/>
+            <wp:docPr id="18" name="Imagen 18"/>
+            <wp:cNvGraphicFramePr>
+              <a:graphicFrameLocks xmlns:a="http://schemas.openxmlformats.org/drawingml/2006/main" noChangeAspect="1"/>
+            </wp:cNvGraphicFramePr>
+            <a:graphic xmlns:a="http://schemas.openxmlformats.org/drawingml/2006/main">
+              <a:graphicData uri="http://schemas.openxmlformats.org/drawingml/2006/picture">
+                <pic:pic xmlns:pic="http://schemas.openxmlformats.org/drawingml/2006/picture">
+                  <pic:nvPicPr>
+                    <pic:cNvPr id="0" name="Picture 22"/>
+                    <pic:cNvPicPr>
+                      <a:picLocks noChangeAspect="1" noChangeArrowheads="1"/>
+                    </pic:cNvPicPr>
+                  </pic:nvPicPr>
+                  <pic:blipFill>
+                    <a:blip r:embed="rId17">
+                      <a:extLst>
+                        <a:ext uri="{28A0092B-C50C-407E-A947-70E740481C1C}">
+                          <a14:useLocalDpi xmlns:a14="http://schemas.microsoft.com/office/drawing/2010/main" val="0"/>
+                        </a:ext>
+                      </a:extLst>
+                    </a:blip>
+                    <a:srcRect/>
+                    <a:stretch>
+                      <a:fillRect/>
+                    </a:stretch>
+                  </pic:blipFill>
+                  <pic:spPr bwMode="auto">
+                    <a:xfrm>
+                      <a:off x="0" y="0"/>
+                      <a:ext cx="4113865" cy="2222861"/>
+                    </a:xfrm>
+                    <a:prstGeom prst="rect">
+                      <a:avLst/>
+                    </a:prstGeom>
+                    <a:noFill/>
+                    <a:ln>
+                      <a:noFill/>
+                    </a:ln>
+                  </pic:spPr>
+                </pic:pic>
+              </a:graphicData>
+            </a:graphic>
+          </wp:inline>
+        </w:drawing>
+      </w:r>
+    </w:p>
+    <w:p>
+      <w:r>
+        <w:t>Jeiny</w:t>
+      </w:r>
+    </w:p>
+    <w:p>
+      <w:r>
+        <w:rPr>
+          <w:noProof/>
+        </w:rPr>
+        <w:drawing>
+          <wp:inline distT="0" distB="0" distL="0" distR="0" wp14:anchorId="5BB16166" wp14:editId="629BB014">
+            <wp:extent cx="4744310" cy="1811474"/>
             <wp:effectExtent l="0" t="0" r="0" b="0"/>
             <wp:docPr id="12" name="Imagen 12" descr="Texto&#10;&#10;Descripción generada automáticamente"/>
             <wp:cNvGraphicFramePr>
@@ -151,7 +971,7 @@
                     <pic:cNvPicPr/>
                   </pic:nvPicPr>
                   <pic:blipFill>
-                    <a:blip r:embed="rId7">
+                    <a:blip r:embed="rId18">
                       <a:extLst>
                         <a:ext uri="{28A0092B-C50C-407E-A947-70E740481C1C}">
                           <a14:useLocalDpi xmlns:a14="http://schemas.microsoft.com/office/drawing/2010/main" val="0"/>
@@ -165,7 +985,7 @@
                   <pic:spPr>
                     <a:xfrm>
                       <a:off x="0" y="0"/>
-                      <a:ext cx="5400040" cy="2061845"/>
+                      <a:ext cx="4756774" cy="1816233"/>
                     </a:xfrm>
                     <a:prstGeom prst="rect">
                       <a:avLst/>
@@ -178,10 +998,18 @@
         </w:drawing>
       </w:r>
     </w:p>
+    <w:p/>
+    <w:p/>
     <w:p>
       <w:r>
         <w:lastRenderedPageBreak/>
-        <w:t>4. Creo una carpeta privada con un archivo</w:t>
+        <w:t>9</w:t>
+      </w:r>
+      <w:r>
+        <w:t>.</w:t>
+      </w:r>
+      <w:r>
+        <w:t xml:space="preserve"> Añadir la modificación del documento de prueba</w:t>
       </w:r>
     </w:p>
     <w:p>
@@ -190,9 +1018,307 @@
           <w:noProof/>
         </w:rPr>
         <w:drawing>
-          <wp:inline distT="0" distB="0" distL="0" distR="0" wp14:anchorId="0D053129" wp14:editId="00C55B03">
-            <wp:extent cx="5380186" cy="1417443"/>
+          <wp:inline distT="0" distB="0" distL="0" distR="0" wp14:anchorId="761B99BC" wp14:editId="2CDB7E5A">
+            <wp:extent cx="3793490" cy="1126490"/>
             <wp:effectExtent l="0" t="0" r="0" b="0"/>
+            <wp:docPr id="19" name="Imagen 19"/>
+            <wp:cNvGraphicFramePr>
+              <a:graphicFrameLocks xmlns:a="http://schemas.openxmlformats.org/drawingml/2006/main" noChangeAspect="1"/>
+            </wp:cNvGraphicFramePr>
+            <a:graphic xmlns:a="http://schemas.openxmlformats.org/drawingml/2006/main">
+              <a:graphicData uri="http://schemas.openxmlformats.org/drawingml/2006/picture">
+                <pic:pic xmlns:pic="http://schemas.openxmlformats.org/drawingml/2006/picture">
+                  <pic:nvPicPr>
+                    <pic:cNvPr id="0" name="Picture 24"/>
+                    <pic:cNvPicPr>
+                      <a:picLocks noChangeAspect="1" noChangeArrowheads="1"/>
+                    </pic:cNvPicPr>
+                  </pic:nvPicPr>
+                  <pic:blipFill>
+                    <a:blip r:embed="rId19">
+                      <a:extLst>
+                        <a:ext uri="{28A0092B-C50C-407E-A947-70E740481C1C}">
+                          <a14:useLocalDpi xmlns:a14="http://schemas.microsoft.com/office/drawing/2010/main" val="0"/>
+                        </a:ext>
+                      </a:extLst>
+                    </a:blip>
+                    <a:srcRect/>
+                    <a:stretch>
+                      <a:fillRect/>
+                    </a:stretch>
+                  </pic:blipFill>
+                  <pic:spPr bwMode="auto">
+                    <a:xfrm>
+                      <a:off x="0" y="0"/>
+                      <a:ext cx="3793490" cy="1126490"/>
+                    </a:xfrm>
+                    <a:prstGeom prst="rect">
+                      <a:avLst/>
+                    </a:prstGeom>
+                    <a:noFill/>
+                    <a:ln>
+                      <a:noFill/>
+                    </a:ln>
+                  </pic:spPr>
+                </pic:pic>
+              </a:graphicData>
+            </a:graphic>
+          </wp:inline>
+        </w:drawing>
+      </w:r>
+    </w:p>
+    <w:p>
+      <w:r>
+        <w:t>1</w:t>
+      </w:r>
+      <w:r>
+        <w:t>0</w:t>
+      </w:r>
+      <w:r>
+        <w:t>.</w:t>
+      </w:r>
+      <w:r>
+        <w:t xml:space="preserve">Hacer un </w:t>
+      </w:r>
+      <w:proofErr w:type="spellStart"/>
+      <w:r>
+        <w:t>push</w:t>
+      </w:r>
+      <w:proofErr w:type="spellEnd"/>
+      <w:r>
+        <w:t xml:space="preserve"> de los cambios.</w:t>
+      </w:r>
+    </w:p>
+    <w:p>
+      <w:r>
+        <w:rPr>
+          <w:noProof/>
+        </w:rPr>
+        <w:drawing>
+          <wp:inline distT="0" distB="0" distL="0" distR="0" wp14:anchorId="19BDD938" wp14:editId="4FC9E98B">
+            <wp:extent cx="4958443" cy="1449517"/>
+            <wp:effectExtent l="0" t="0" r="0" b="0"/>
+            <wp:docPr id="20" name="Imagen 20"/>
+            <wp:cNvGraphicFramePr>
+              <a:graphicFrameLocks xmlns:a="http://schemas.openxmlformats.org/drawingml/2006/main" noChangeAspect="1"/>
+            </wp:cNvGraphicFramePr>
+            <a:graphic xmlns:a="http://schemas.openxmlformats.org/drawingml/2006/main">
+              <a:graphicData uri="http://schemas.openxmlformats.org/drawingml/2006/picture">
+                <pic:pic xmlns:pic="http://schemas.openxmlformats.org/drawingml/2006/picture">
+                  <pic:nvPicPr>
+                    <pic:cNvPr id="0" name="Picture 26"/>
+                    <pic:cNvPicPr>
+                      <a:picLocks noChangeAspect="1" noChangeArrowheads="1"/>
+                    </pic:cNvPicPr>
+                  </pic:nvPicPr>
+                  <pic:blipFill>
+                    <a:blip r:embed="rId20">
+                      <a:extLst>
+                        <a:ext uri="{28A0092B-C50C-407E-A947-70E740481C1C}">
+                          <a14:useLocalDpi xmlns:a14="http://schemas.microsoft.com/office/drawing/2010/main" val="0"/>
+                        </a:ext>
+                      </a:extLst>
+                    </a:blip>
+                    <a:srcRect/>
+                    <a:stretch>
+                      <a:fillRect/>
+                    </a:stretch>
+                  </pic:blipFill>
+                  <pic:spPr bwMode="auto">
+                    <a:xfrm>
+                      <a:off x="0" y="0"/>
+                      <a:ext cx="4984076" cy="1457010"/>
+                    </a:xfrm>
+                    <a:prstGeom prst="rect">
+                      <a:avLst/>
+                    </a:prstGeom>
+                    <a:noFill/>
+                    <a:ln>
+                      <a:noFill/>
+                    </a:ln>
+                  </pic:spPr>
+                </pic:pic>
+              </a:graphicData>
+            </a:graphic>
+          </wp:inline>
+        </w:drawing>
+      </w:r>
+    </w:p>
+    <w:p>
+      <w:r>
+        <w:t>1</w:t>
+      </w:r>
+      <w:r>
+        <w:t>1</w:t>
+      </w:r>
+      <w:r>
+        <w:t>.</w:t>
+      </w:r>
+      <w:r>
+        <w:t xml:space="preserve"> Se puedes ver los </w:t>
+      </w:r>
+      <w:proofErr w:type="spellStart"/>
+      <w:r>
+        <w:t>commits</w:t>
+      </w:r>
+      <w:proofErr w:type="spellEnd"/>
+      <w:r>
+        <w:t xml:space="preserve"> ya realizados.</w:t>
+      </w:r>
+    </w:p>
+    <w:p>
+      <w:r>
+        <w:rPr>
+          <w:noProof/>
+        </w:rPr>
+        <w:drawing>
+          <wp:inline distT="0" distB="0" distL="0" distR="0" wp14:anchorId="6D380B74" wp14:editId="1A99EDCD">
+            <wp:extent cx="4212771" cy="1230541"/>
+            <wp:effectExtent l="0" t="0" r="0" b="8255"/>
+            <wp:docPr id="21" name="Imagen 21"/>
+            <wp:cNvGraphicFramePr>
+              <a:graphicFrameLocks xmlns:a="http://schemas.openxmlformats.org/drawingml/2006/main" noChangeAspect="1"/>
+            </wp:cNvGraphicFramePr>
+            <a:graphic xmlns:a="http://schemas.openxmlformats.org/drawingml/2006/main">
+              <a:graphicData uri="http://schemas.openxmlformats.org/drawingml/2006/picture">
+                <pic:pic xmlns:pic="http://schemas.openxmlformats.org/drawingml/2006/picture">
+                  <pic:nvPicPr>
+                    <pic:cNvPr id="0" name="Picture 28"/>
+                    <pic:cNvPicPr>
+                      <a:picLocks noChangeAspect="1" noChangeArrowheads="1"/>
+                    </pic:cNvPicPr>
+                  </pic:nvPicPr>
+                  <pic:blipFill>
+                    <a:blip r:embed="rId21" cstate="print">
+                      <a:extLst>
+                        <a:ext uri="{28A0092B-C50C-407E-A947-70E740481C1C}">
+                          <a14:useLocalDpi xmlns:a14="http://schemas.microsoft.com/office/drawing/2010/main" val="0"/>
+                        </a:ext>
+                      </a:extLst>
+                    </a:blip>
+                    <a:srcRect/>
+                    <a:stretch>
+                      <a:fillRect/>
+                    </a:stretch>
+                  </pic:blipFill>
+                  <pic:spPr bwMode="auto">
+                    <a:xfrm>
+                      <a:off x="0" y="0"/>
+                      <a:ext cx="4237037" cy="1237629"/>
+                    </a:xfrm>
+                    <a:prstGeom prst="rect">
+                      <a:avLst/>
+                    </a:prstGeom>
+                    <a:noFill/>
+                    <a:ln>
+                      <a:noFill/>
+                    </a:ln>
+                  </pic:spPr>
+                </pic:pic>
+              </a:graphicData>
+            </a:graphic>
+          </wp:inline>
+        </w:drawing>
+      </w:r>
+    </w:p>
+    <w:p>
+      <w:r>
+        <w:t>1</w:t>
+      </w:r>
+      <w:r>
+        <w:t>2</w:t>
+      </w:r>
+      <w:r>
+        <w:t>.</w:t>
+      </w:r>
+      <w:r>
+        <w:t xml:space="preserve"> Creamos la carpeta de prueba y la añadimos </w:t>
+      </w:r>
+      <w:proofErr w:type="gramStart"/>
+      <w:r>
+        <w:t>al .</w:t>
+      </w:r>
+      <w:proofErr w:type="spellStart"/>
+      <w:r>
+        <w:t>gitignore</w:t>
+      </w:r>
+      <w:proofErr w:type="spellEnd"/>
+      <w:proofErr w:type="gramEnd"/>
+    </w:p>
+    <w:p>
+      <w:r>
+        <w:t>Kevin</w:t>
+      </w:r>
+    </w:p>
+    <w:p>
+      <w:r>
+        <w:rPr>
+          <w:noProof/>
+        </w:rPr>
+        <w:drawing>
+          <wp:inline distT="0" distB="0" distL="0" distR="0" wp14:anchorId="58D161B7" wp14:editId="399A470D">
+            <wp:extent cx="3118757" cy="1048847"/>
+            <wp:effectExtent l="0" t="0" r="5715" b="0"/>
+            <wp:docPr id="22" name="Imagen 22"/>
+            <wp:cNvGraphicFramePr>
+              <a:graphicFrameLocks xmlns:a="http://schemas.openxmlformats.org/drawingml/2006/main" noChangeAspect="1"/>
+            </wp:cNvGraphicFramePr>
+            <a:graphic xmlns:a="http://schemas.openxmlformats.org/drawingml/2006/main">
+              <a:graphicData uri="http://schemas.openxmlformats.org/drawingml/2006/picture">
+                <pic:pic xmlns:pic="http://schemas.openxmlformats.org/drawingml/2006/picture">
+                  <pic:nvPicPr>
+                    <pic:cNvPr id="0" name="Picture 30"/>
+                    <pic:cNvPicPr>
+                      <a:picLocks noChangeAspect="1" noChangeArrowheads="1"/>
+                    </pic:cNvPicPr>
+                  </pic:nvPicPr>
+                  <pic:blipFill>
+                    <a:blip r:embed="rId22">
+                      <a:extLst>
+                        <a:ext uri="{28A0092B-C50C-407E-A947-70E740481C1C}">
+                          <a14:useLocalDpi xmlns:a14="http://schemas.microsoft.com/office/drawing/2010/main" val="0"/>
+                        </a:ext>
+                      </a:extLst>
+                    </a:blip>
+                    <a:srcRect/>
+                    <a:stretch>
+                      <a:fillRect/>
+                    </a:stretch>
+                  </pic:blipFill>
+                  <pic:spPr bwMode="auto">
+                    <a:xfrm>
+                      <a:off x="0" y="0"/>
+                      <a:ext cx="3133714" cy="1053877"/>
+                    </a:xfrm>
+                    <a:prstGeom prst="rect">
+                      <a:avLst/>
+                    </a:prstGeom>
+                    <a:noFill/>
+                    <a:ln>
+                      <a:noFill/>
+                    </a:ln>
+                  </pic:spPr>
+                </pic:pic>
+              </a:graphicData>
+            </a:graphic>
+          </wp:inline>
+        </w:drawing>
+      </w:r>
+    </w:p>
+    <w:p>
+      <w:r>
+        <w:t>Jeiny</w:t>
+      </w:r>
+    </w:p>
+    <w:p>
+      <w:r>
+        <w:rPr>
+          <w:noProof/>
+        </w:rPr>
+        <w:drawing>
+          <wp:inline distT="0" distB="0" distL="0" distR="0" wp14:anchorId="5099DFA2" wp14:editId="7394E98F">
+            <wp:extent cx="4359143" cy="1148443"/>
+            <wp:effectExtent l="0" t="0" r="3810" b="0"/>
             <wp:docPr id="13" name="Imagen 13" descr="Texto&#10;&#10;Descripción generada automáticamente"/>
             <wp:cNvGraphicFramePr>
               <a:graphicFrameLocks xmlns:a="http://schemas.openxmlformats.org/drawingml/2006/main" noChangeAspect="1"/>
@@ -205,7 +1331,7 @@
                     <pic:cNvPicPr/>
                   </pic:nvPicPr>
                   <pic:blipFill>
-                    <a:blip r:embed="rId8">
+                    <a:blip r:embed="rId23">
                       <a:extLst>
                         <a:ext uri="{28A0092B-C50C-407E-A947-70E740481C1C}">
                           <a14:useLocalDpi xmlns:a14="http://schemas.microsoft.com/office/drawing/2010/main" val="0"/>
@@ -219,7 +1345,7 @@
                   <pic:spPr>
                     <a:xfrm>
                       <a:off x="0" y="0"/>
-                      <a:ext cx="5380186" cy="1417443"/>
+                      <a:ext cx="4391322" cy="1156921"/>
                     </a:xfrm>
                     <a:prstGeom prst="rect">
                       <a:avLst/>
@@ -232,24 +1358,155 @@
         </w:drawing>
       </w:r>
     </w:p>
-    <w:p>
-      <w:r>
-        <w:t xml:space="preserve">5. Añado mi carpeta privada en el </w:t>
+    <w:p/>
+    <w:p>
+      <w:r>
+        <w:lastRenderedPageBreak/>
+        <w:t>1</w:t>
+      </w:r>
+      <w:r>
+        <w:t>3</w:t>
+      </w:r>
+      <w:r>
+        <w:t>.</w:t>
+      </w:r>
+      <w:r>
+        <w:t xml:space="preserve"> Hacer </w:t>
       </w:r>
       <w:proofErr w:type="spellStart"/>
       <w:r>
-        <w:t>gitIgnore</w:t>
+        <w:t>commit</w:t>
       </w:r>
       <w:proofErr w:type="spellEnd"/>
       <w:r>
-        <w:t>.</w:t>
-      </w:r>
+        <w:t xml:space="preserve"> </w:t>
+      </w:r>
+      <w:proofErr w:type="gramStart"/>
+      <w:r>
+        <w:t>del .</w:t>
+      </w:r>
+      <w:proofErr w:type="spellStart"/>
+      <w:r>
+        <w:t>gitignore</w:t>
+      </w:r>
+      <w:proofErr w:type="spellEnd"/>
+      <w:proofErr w:type="gramEnd"/>
+      <w:r>
+        <w:t xml:space="preserve"> y un </w:t>
+      </w:r>
+      <w:proofErr w:type="spellStart"/>
+      <w:r>
+        <w:t>push</w:t>
+      </w:r>
+      <w:proofErr w:type="spellEnd"/>
+      <w:r>
+        <w:t xml:space="preserve">, de esta manera al hacer </w:t>
+      </w:r>
+      <w:proofErr w:type="spellStart"/>
+      <w:r>
+        <w:t>git</w:t>
+      </w:r>
+      <w:proofErr w:type="spellEnd"/>
+      <w:r>
+        <w:t xml:space="preserve"> status , no sale la carpeta que hemos añadido al .</w:t>
+      </w:r>
+      <w:proofErr w:type="spellStart"/>
+      <w:r>
+        <w:t>gitignore</w:t>
+      </w:r>
+      <w:proofErr w:type="spellEnd"/>
+    </w:p>
+    <w:p>
+      <w:r>
+        <w:t>Kevin</w:t>
+      </w:r>
+    </w:p>
+    <w:p>
       <w:r>
         <w:rPr>
           <w:noProof/>
         </w:rPr>
         <w:drawing>
-          <wp:inline distT="0" distB="0" distL="0" distR="0" wp14:anchorId="5BFE2D3E" wp14:editId="76386F6E">
+          <wp:inline distT="0" distB="0" distL="0" distR="0" wp14:anchorId="7C691CC8" wp14:editId="31EB5906">
+            <wp:extent cx="3213170" cy="1839686"/>
+            <wp:effectExtent l="0" t="0" r="6350" b="8255"/>
+            <wp:docPr id="23" name="Imagen 23"/>
+            <wp:cNvGraphicFramePr>
+              <a:graphicFrameLocks xmlns:a="http://schemas.openxmlformats.org/drawingml/2006/main" noChangeAspect="1"/>
+            </wp:cNvGraphicFramePr>
+            <a:graphic xmlns:a="http://schemas.openxmlformats.org/drawingml/2006/main">
+              <a:graphicData uri="http://schemas.openxmlformats.org/drawingml/2006/picture">
+                <pic:pic xmlns:pic="http://schemas.openxmlformats.org/drawingml/2006/picture">
+                  <pic:nvPicPr>
+                    <pic:cNvPr id="0" name="Picture 32"/>
+                    <pic:cNvPicPr>
+                      <a:picLocks noChangeAspect="1" noChangeArrowheads="1"/>
+                    </pic:cNvPicPr>
+                  </pic:nvPicPr>
+                  <pic:blipFill>
+                    <a:blip r:embed="rId24">
+                      <a:extLst>
+                        <a:ext uri="{28A0092B-C50C-407E-A947-70E740481C1C}">
+                          <a14:useLocalDpi xmlns:a14="http://schemas.microsoft.com/office/drawing/2010/main" val="0"/>
+                        </a:ext>
+                      </a:extLst>
+                    </a:blip>
+                    <a:srcRect/>
+                    <a:stretch>
+                      <a:fillRect/>
+                    </a:stretch>
+                  </pic:blipFill>
+                  <pic:spPr bwMode="auto">
+                    <a:xfrm>
+                      <a:off x="0" y="0"/>
+                      <a:ext cx="3246935" cy="1859018"/>
+                    </a:xfrm>
+                    <a:prstGeom prst="rect">
+                      <a:avLst/>
+                    </a:prstGeom>
+                    <a:noFill/>
+                    <a:ln>
+                      <a:noFill/>
+                    </a:ln>
+                  </pic:spPr>
+                </pic:pic>
+              </a:graphicData>
+            </a:graphic>
+          </wp:inline>
+        </w:drawing>
+      </w:r>
+    </w:p>
+    <w:p>
+      <w:r>
+        <w:t>1</w:t>
+      </w:r>
+      <w:r>
+        <w:t>4</w:t>
+      </w:r>
+      <w:r>
+        <w:t xml:space="preserve">.  </w:t>
+      </w:r>
+      <w:r>
+        <w:t xml:space="preserve">Editamos el </w:t>
+      </w:r>
+      <w:proofErr w:type="spellStart"/>
+      <w:r>
+        <w:t>gitignore</w:t>
+      </w:r>
+      <w:proofErr w:type="spellEnd"/>
+    </w:p>
+    <w:p>
+      <w:r>
+        <w:t>Jeiny</w:t>
+      </w:r>
+    </w:p>
+    <w:p>
+      <w:r>
+        <w:rPr>
+          <w:noProof/>
+        </w:rPr>
+        <w:drawing>
+          <wp:inline distT="0" distB="0" distL="0" distR="0" wp14:anchorId="3B602BA5" wp14:editId="4226877A">
             <wp:extent cx="5400040" cy="2397760"/>
             <wp:effectExtent l="0" t="0" r="0" b="2540"/>
             <wp:docPr id="14" name="Imagen 14" descr="Captura de pantalla con la imagen de una pantalla&#10;&#10;Descripción generada automáticamente"/>
@@ -264,7 +1521,7 @@
                     <pic:cNvPicPr/>
                   </pic:nvPicPr>
                   <pic:blipFill>
-                    <a:blip r:embed="rId9">
+                    <a:blip r:embed="rId25">
                       <a:extLst>
                         <a:ext uri="{28A0092B-C50C-407E-A947-70E740481C1C}">
                           <a14:useLocalDpi xmlns:a14="http://schemas.microsoft.com/office/drawing/2010/main" val="0"/>
@@ -293,24 +1550,11 @@
     </w:p>
     <w:p>
       <w:r>
-        <w:t xml:space="preserve">6.hago </w:t>
-      </w:r>
-      <w:proofErr w:type="spellStart"/>
-      <w:r>
-        <w:t>commit</w:t>
-      </w:r>
-      <w:proofErr w:type="spellEnd"/>
-      <w:r>
-        <w:t xml:space="preserve"> </w:t>
-      </w:r>
-    </w:p>
-    <w:p>
-      <w:r>
         <w:rPr>
           <w:noProof/>
         </w:rPr>
         <w:drawing>
-          <wp:inline distT="0" distB="0" distL="0" distR="0" wp14:anchorId="326A3EED" wp14:editId="16C862AB">
+          <wp:inline distT="0" distB="0" distL="0" distR="0" wp14:anchorId="33DAFE6C" wp14:editId="69F50B8A">
             <wp:extent cx="5400040" cy="2148840"/>
             <wp:effectExtent l="0" t="0" r="0" b="3810"/>
             <wp:docPr id="15" name="Imagen 15" descr="Texto&#10;&#10;Descripción generada automáticamente"/>
@@ -325,7 +1569,7 @@
                     <pic:cNvPicPr/>
                   </pic:nvPicPr>
                   <pic:blipFill>
-                    <a:blip r:embed="rId10">
+                    <a:blip r:embed="rId26">
                       <a:extLst>
                         <a:ext uri="{28A0092B-C50C-407E-A947-70E740481C1C}">
                           <a14:useLocalDpi xmlns:a14="http://schemas.microsoft.com/office/drawing/2010/main" val="0"/>
@@ -354,7 +1598,7 @@
     </w:p>
     <w:p>
       <w:r>
-        <w:t xml:space="preserve">7. Los </w:t>
+        <w:t xml:space="preserve">Los </w:t>
       </w:r>
       <w:proofErr w:type="spellStart"/>
       <w:r>
@@ -362,16 +1606,24 @@
       </w:r>
       <w:proofErr w:type="spellEnd"/>
       <w:r>
-        <w:t xml:space="preserve"> añadidos</w:t>
-      </w:r>
+        <w:t xml:space="preserve"> en </w:t>
+      </w:r>
+      <w:proofErr w:type="spellStart"/>
+      <w:r>
+        <w:t>github</w:t>
+      </w:r>
+      <w:proofErr w:type="spellEnd"/>
+    </w:p>
+    <w:p>
       <w:r>
         <w:rPr>
           <w:noProof/>
         </w:rPr>
+        <w:lastRenderedPageBreak/>
         <w:drawing>
-          <wp:inline distT="0" distB="0" distL="0" distR="0" wp14:anchorId="7E075370" wp14:editId="5CC82301">
-            <wp:extent cx="5400040" cy="1364615"/>
-            <wp:effectExtent l="0" t="0" r="0" b="6985"/>
+          <wp:inline distT="0" distB="0" distL="0" distR="0" wp14:anchorId="797DD045" wp14:editId="5FE367EF">
+            <wp:extent cx="4969328" cy="1255772"/>
+            <wp:effectExtent l="0" t="0" r="3175" b="1905"/>
             <wp:docPr id="16" name="Imagen 16" descr="Patrón de fondo&#10;&#10;Descripción generada automáticamente"/>
             <wp:cNvGraphicFramePr>
               <a:graphicFrameLocks xmlns:a="http://schemas.openxmlformats.org/drawingml/2006/main" noChangeAspect="1"/>
@@ -384,7 +1636,7 @@
                     <pic:cNvPicPr/>
                   </pic:nvPicPr>
                   <pic:blipFill>
-                    <a:blip r:embed="rId11" cstate="print">
+                    <a:blip r:embed="rId27" cstate="print">
                       <a:extLst>
                         <a:ext uri="{28A0092B-C50C-407E-A947-70E740481C1C}">
                           <a14:useLocalDpi xmlns:a14="http://schemas.microsoft.com/office/drawing/2010/main" val="0"/>
@@ -398,7 +1650,7 @@
                   <pic:spPr>
                     <a:xfrm>
                       <a:off x="0" y="0"/>
-                      <a:ext cx="5400040" cy="1364615"/>
+                      <a:ext cx="4984409" cy="1259583"/>
                     </a:xfrm>
                     <a:prstGeom prst="rect">
                       <a:avLst/>
@@ -413,29 +1665,22 @@
     </w:p>
     <w:p>
       <w:r>
-        <w:lastRenderedPageBreak/>
-        <w:t>8.</w:t>
-      </w:r>
-      <w:r>
-        <w:t xml:space="preserve"> </w:t>
-      </w:r>
-      <w:proofErr w:type="spellStart"/>
-      <w:r>
-        <w:t>Commit</w:t>
-      </w:r>
-      <w:proofErr w:type="spellEnd"/>
-      <w:r>
-        <w:t xml:space="preserve"> de errores para volver a la versión anterior</w:t>
-      </w:r>
+        <w:t>15.</w:t>
+      </w:r>
+      <w:r>
+        <w:t xml:space="preserve"> Se muestra la carpeta personal con documentos personales.</w:t>
+      </w:r>
+    </w:p>
+    <w:p>
       <w:r>
         <w:rPr>
           <w:noProof/>
         </w:rPr>
         <w:drawing>
-          <wp:inline distT="0" distB="0" distL="0" distR="0" wp14:anchorId="5A5FBC79" wp14:editId="7D8CFFA6">
-            <wp:extent cx="5400040" cy="1193165"/>
-            <wp:effectExtent l="0" t="0" r="0" b="6985"/>
-            <wp:docPr id="17" name="Imagen 17" descr="Interfaz de usuario gráfica, Texto, Aplicación&#10;&#10;Descripción generada automáticamente"/>
+          <wp:inline distT="0" distB="0" distL="0" distR="0" wp14:anchorId="3671C3CC" wp14:editId="503D402A">
+            <wp:extent cx="5400040" cy="1299210"/>
+            <wp:effectExtent l="0" t="0" r="0" b="0"/>
+            <wp:docPr id="24" name="Imagen 24"/>
             <wp:cNvGraphicFramePr>
               <a:graphicFrameLocks xmlns:a="http://schemas.openxmlformats.org/drawingml/2006/main" noChangeAspect="1"/>
             </wp:cNvGraphicFramePr>
@@ -443,29 +1688,36 @@
               <a:graphicData uri="http://schemas.openxmlformats.org/drawingml/2006/picture">
                 <pic:pic xmlns:pic="http://schemas.openxmlformats.org/drawingml/2006/picture">
                   <pic:nvPicPr>
-                    <pic:cNvPr id="17" name="Imagen 17" descr="Interfaz de usuario gráfica, Texto, Aplicación&#10;&#10;Descripción generada automáticamente"/>
-                    <pic:cNvPicPr/>
+                    <pic:cNvPr id="0" name="Picture 34"/>
+                    <pic:cNvPicPr>
+                      <a:picLocks noChangeAspect="1" noChangeArrowheads="1"/>
+                    </pic:cNvPicPr>
                   </pic:nvPicPr>
                   <pic:blipFill>
-                    <a:blip r:embed="rId12" cstate="print">
+                    <a:blip r:embed="rId28">
                       <a:extLst>
                         <a:ext uri="{28A0092B-C50C-407E-A947-70E740481C1C}">
                           <a14:useLocalDpi xmlns:a14="http://schemas.microsoft.com/office/drawing/2010/main" val="0"/>
                         </a:ext>
                       </a:extLst>
                     </a:blip>
+                    <a:srcRect/>
                     <a:stretch>
                       <a:fillRect/>
                     </a:stretch>
                   </pic:blipFill>
-                  <pic:spPr>
+                  <pic:spPr bwMode="auto">
                     <a:xfrm>
                       <a:off x="0" y="0"/>
-                      <a:ext cx="5400040" cy="1193165"/>
+                      <a:ext cx="5400040" cy="1299210"/>
                     </a:xfrm>
                     <a:prstGeom prst="rect">
                       <a:avLst/>
                     </a:prstGeom>
+                    <a:noFill/>
+                    <a:ln>
+                      <a:noFill/>
+                    </a:ln>
                   </pic:spPr>
                 </pic:pic>
               </a:graphicData>
@@ -474,7 +1726,216 @@
         </w:drawing>
       </w:r>
     </w:p>
+    <w:p>
+      <w:r>
+        <w:t>1</w:t>
+      </w:r>
+      <w:r>
+        <w:t>6</w:t>
+      </w:r>
+      <w:r>
+        <w:t>.</w:t>
+      </w:r>
+      <w:r>
+        <w:t xml:space="preserve"> Hacemos un </w:t>
+      </w:r>
+      <w:proofErr w:type="spellStart"/>
+      <w:r>
+        <w:t>git</w:t>
+      </w:r>
+      <w:proofErr w:type="spellEnd"/>
+      <w:r>
+        <w:t xml:space="preserve"> log para ver los </w:t>
+      </w:r>
+      <w:proofErr w:type="spellStart"/>
+      <w:r>
+        <w:t>commits</w:t>
+      </w:r>
+      <w:proofErr w:type="spellEnd"/>
+      <w:r>
+        <w:t xml:space="preserve"> del documento de prueba y copiamos el identificador del </w:t>
+      </w:r>
+      <w:proofErr w:type="spellStart"/>
+      <w:r>
+        <w:t>commit</w:t>
+      </w:r>
+      <w:proofErr w:type="spellEnd"/>
+      <w:r>
+        <w:t xml:space="preserve"> de la versión del documento que queramos restaurar.</w:t>
+      </w:r>
+    </w:p>
+    <w:p>
+      <w:r>
+        <w:t xml:space="preserve">Utilizamos </w:t>
+      </w:r>
+      <w:proofErr w:type="spellStart"/>
+      <w:r>
+        <w:t>Check</w:t>
+      </w:r>
+      <w:proofErr w:type="spellEnd"/>
+      <w:r>
+        <w:t xml:space="preserve"> </w:t>
+      </w:r>
+      <w:proofErr w:type="spellStart"/>
+      <w:r>
+        <w:t>out</w:t>
+      </w:r>
+      <w:proofErr w:type="spellEnd"/>
+      <w:r>
+        <w:t xml:space="preserve"> y el numero de identificador del </w:t>
+      </w:r>
+      <w:proofErr w:type="spellStart"/>
+      <w:r>
+        <w:t>commit</w:t>
+      </w:r>
+      <w:proofErr w:type="spellEnd"/>
+      <w:r>
+        <w:t xml:space="preserve"> para restaurar en local el documento.</w:t>
+      </w:r>
+    </w:p>
+    <w:p>
+      <w:r>
+        <w:rPr>
+          <w:noProof/>
+        </w:rPr>
+        <w:drawing>
+          <wp:inline distT="0" distB="0" distL="0" distR="0" wp14:anchorId="6BBA13BC" wp14:editId="1A48379D">
+            <wp:extent cx="5400040" cy="1527175"/>
+            <wp:effectExtent l="0" t="0" r="0" b="0"/>
+            <wp:docPr id="25" name="Imagen 25"/>
+            <wp:cNvGraphicFramePr>
+              <a:graphicFrameLocks xmlns:a="http://schemas.openxmlformats.org/drawingml/2006/main" noChangeAspect="1"/>
+            </wp:cNvGraphicFramePr>
+            <a:graphic xmlns:a="http://schemas.openxmlformats.org/drawingml/2006/main">
+              <a:graphicData uri="http://schemas.openxmlformats.org/drawingml/2006/picture">
+                <pic:pic xmlns:pic="http://schemas.openxmlformats.org/drawingml/2006/picture">
+                  <pic:nvPicPr>
+                    <pic:cNvPr id="0" name="Picture 36"/>
+                    <pic:cNvPicPr>
+                      <a:picLocks noChangeAspect="1" noChangeArrowheads="1"/>
+                    </pic:cNvPicPr>
+                  </pic:nvPicPr>
+                  <pic:blipFill>
+                    <a:blip r:embed="rId29">
+                      <a:extLst>
+                        <a:ext uri="{28A0092B-C50C-407E-A947-70E740481C1C}">
+                          <a14:useLocalDpi xmlns:a14="http://schemas.microsoft.com/office/drawing/2010/main" val="0"/>
+                        </a:ext>
+                      </a:extLst>
+                    </a:blip>
+                    <a:srcRect/>
+                    <a:stretch>
+                      <a:fillRect/>
+                    </a:stretch>
+                  </pic:blipFill>
+                  <pic:spPr bwMode="auto">
+                    <a:xfrm>
+                      <a:off x="0" y="0"/>
+                      <a:ext cx="5400040" cy="1527175"/>
+                    </a:xfrm>
+                    <a:prstGeom prst="rect">
+                      <a:avLst/>
+                    </a:prstGeom>
+                    <a:noFill/>
+                    <a:ln>
+                      <a:noFill/>
+                    </a:ln>
+                  </pic:spPr>
+                </pic:pic>
+              </a:graphicData>
+            </a:graphic>
+          </wp:inline>
+        </w:drawing>
+      </w:r>
+    </w:p>
     <w:p/>
+    <w:p>
+      <w:pPr>
+        <w:rPr>
+          <w:u w:val="single"/>
+        </w:rPr>
+      </w:pPr>
+      <w:r>
+        <w:t>17</w:t>
+      </w:r>
+      <w:r>
+        <w:t>.</w:t>
+      </w:r>
+      <w:r>
+        <w:t xml:space="preserve"> Añadimos, hacemos </w:t>
+      </w:r>
+      <w:proofErr w:type="spellStart"/>
+      <w:r>
+        <w:t>commit</w:t>
+      </w:r>
+      <w:proofErr w:type="spellEnd"/>
+      <w:r>
+        <w:t xml:space="preserve"> y </w:t>
+      </w:r>
+      <w:proofErr w:type="spellStart"/>
+      <w:r>
+        <w:t>push</w:t>
+      </w:r>
+      <w:proofErr w:type="spellEnd"/>
+      <w:r>
+        <w:t xml:space="preserve"> para subir la versión restaurada.</w:t>
+      </w:r>
+    </w:p>
+    <w:p>
+      <w:r>
+        <w:rPr>
+          <w:noProof/>
+        </w:rPr>
+        <w:drawing>
+          <wp:inline distT="0" distB="0" distL="0" distR="0" wp14:anchorId="6B69874B" wp14:editId="6295BA87">
+            <wp:extent cx="4822190" cy="2639695"/>
+            <wp:effectExtent l="0" t="0" r="0" b="8255"/>
+            <wp:docPr id="26" name="Imagen 26"/>
+            <wp:cNvGraphicFramePr>
+              <a:graphicFrameLocks xmlns:a="http://schemas.openxmlformats.org/drawingml/2006/main" noChangeAspect="1"/>
+            </wp:cNvGraphicFramePr>
+            <a:graphic xmlns:a="http://schemas.openxmlformats.org/drawingml/2006/main">
+              <a:graphicData uri="http://schemas.openxmlformats.org/drawingml/2006/picture">
+                <pic:pic xmlns:pic="http://schemas.openxmlformats.org/drawingml/2006/picture">
+                  <pic:nvPicPr>
+                    <pic:cNvPr id="0" name="Picture 38"/>
+                    <pic:cNvPicPr>
+                      <a:picLocks noChangeAspect="1" noChangeArrowheads="1"/>
+                    </pic:cNvPicPr>
+                  </pic:nvPicPr>
+                  <pic:blipFill>
+                    <a:blip r:embed="rId30">
+                      <a:extLst>
+                        <a:ext uri="{28A0092B-C50C-407E-A947-70E740481C1C}">
+                          <a14:useLocalDpi xmlns:a14="http://schemas.microsoft.com/office/drawing/2010/main" val="0"/>
+                        </a:ext>
+                      </a:extLst>
+                    </a:blip>
+                    <a:srcRect/>
+                    <a:stretch>
+                      <a:fillRect/>
+                    </a:stretch>
+                  </pic:blipFill>
+                  <pic:spPr bwMode="auto">
+                    <a:xfrm>
+                      <a:off x="0" y="0"/>
+                      <a:ext cx="4822190" cy="2639695"/>
+                    </a:xfrm>
+                    <a:prstGeom prst="rect">
+                      <a:avLst/>
+                    </a:prstGeom>
+                    <a:noFill/>
+                    <a:ln>
+                      <a:noFill/>
+                    </a:ln>
+                  </pic:spPr>
+                </pic:pic>
+              </a:graphicData>
+            </a:graphic>
+          </wp:inline>
+        </w:drawing>
+      </w:r>
+    </w:p>
     <w:sectPr>
       <w:pgSz w:w="11906" w:h="16838"/>
       <w:pgMar w:top="1417" w:right="1701" w:bottom="1417" w:left="1701" w:header="708" w:footer="708" w:gutter="0"/>
@@ -984,7 +2445,6 @@
   <w:style w:type="character" w:default="1" w:styleId="Fuentedeprrafopredeter">
     <w:name w:val="Default Paragraph Font"/>
     <w:uiPriority w:val="1"/>
-    <w:semiHidden/>
     <w:unhideWhenUsed/>
   </w:style>
   <w:style w:type="table" w:default="1" w:styleId="Tablanormal">
@@ -1018,6 +2478,18 @@
       <w:ind w:left="720"/>
       <w:contextualSpacing/>
     </w:pPr>
+  </w:style>
+  <w:style w:type="character" w:styleId="Hipervnculo">
+    <w:name w:val="Hyperlink"/>
+    <w:basedOn w:val="Fuentedeprrafopredeter"/>
+    <w:uiPriority w:val="99"/>
+    <w:semiHidden/>
+    <w:unhideWhenUsed/>
+    <w:rsid w:val="00E97028"/>
+    <w:rPr>
+      <w:color w:val="0000FF"/>
+      <w:u w:val="single"/>
+    </w:rPr>
   </w:style>
 </w:styles>
 </file>

</xml_diff>